<commit_message>
Saving progress cause arthree cray
</commit_message>
<xml_diff>
--- a/guiWriteUp.docx
+++ b/guiWriteUp.docx
@@ -83,7 +83,67 @@
         <w:rPr>
           <w:iCs/>
         </w:rPr>
-        <w:t xml:space="preserve">When users first sign on the freshest Resource management data is automatically downloaded from the remote persistent storage on the IPFS. </w:t>
+        <w:t>When users first sign</w:t>
+      </w:r>
+      <w:r>
+        <w:rPr>
+          <w:iCs/>
+        </w:rPr>
+        <w:t>-in to the service,</w:t>
+      </w:r>
+      <w:r>
+        <w:rPr>
+          <w:iCs/>
+        </w:rPr>
+        <w:t xml:space="preserve"> the </w:t>
+      </w:r>
+      <w:r>
+        <w:rPr>
+          <w:iCs/>
+        </w:rPr>
+        <w:t>most up-to-date</w:t>
+      </w:r>
+      <w:r>
+        <w:rPr>
+          <w:iCs/>
+        </w:rPr>
+        <w:t xml:space="preserve"> Resource </w:t>
+      </w:r>
+      <w:r>
+        <w:rPr>
+          <w:iCs/>
+        </w:rPr>
+        <w:t>M</w:t>
+      </w:r>
+      <w:r>
+        <w:rPr>
+          <w:iCs/>
+        </w:rPr>
+        <w:t xml:space="preserve">anagement data is automatically downloaded from the remote persistent storage </w:t>
+      </w:r>
+      <w:r>
+        <w:rPr>
+          <w:iCs/>
+        </w:rPr>
+        <w:t xml:space="preserve">location </w:t>
+      </w:r>
+      <w:r>
+        <w:rPr>
+          <w:iCs/>
+        </w:rPr>
+        <w:t>on the IPFS</w:t>
+      </w:r>
+      <w:r>
+        <w:rPr>
+          <w:iCs/>
+        </w:rPr>
+        <w:t xml:space="preserve"> to local memory</w:t>
+      </w:r>
+      <w:r>
+        <w:rPr>
+          <w:iCs/>
+        </w:rPr>
+        <w:t xml:space="preserve">. </w:t>
       </w:r>
       <w:r>
         <w:rPr>
@@ -382,6 +442,44 @@
     <w:p>
       <w:pPr>
         <w:rPr>
+          <w:b/>
+          <w:bCs/>
+          <w:iCs/>
+          <w:sz w:val="23"/>
+          <w:szCs w:val="23"/>
+        </w:rPr>
+      </w:pPr>
+      <w:r>
+        <w:rPr>
+          <w:b/>
+          <w:bCs/>
+          <w:iCs/>
+          <w:sz w:val="23"/>
+          <w:szCs w:val="23"/>
+        </w:rPr>
+        <w:t>Customer</w:t>
+      </w:r>
+      <w:r>
+        <w:rPr>
+          <w:b/>
+          <w:bCs/>
+          <w:iCs/>
+          <w:sz w:val="23"/>
+          <w:szCs w:val="23"/>
+        </w:rPr>
+        <w:t xml:space="preserve"> View</w:t>
+      </w:r>
+    </w:p>
+    <w:p>
+      <w:pPr>
+        <w:rPr>
+          <w:iCs/>
+        </w:rPr>
+      </w:pPr>
+    </w:p>
+    <w:p>
+      <w:pPr>
+        <w:rPr>
           <w:iCs/>
         </w:rPr>
       </w:pPr>
@@ -401,87 +499,333 @@
         <w:rPr>
           <w:iCs/>
         </w:rPr>
-        <w:t>…</w:t>
-      </w:r>
-    </w:p>
-    <w:p>
-      <w:pPr>
-        <w:rPr>
-          <w:iCs/>
-        </w:rPr>
-      </w:pPr>
-    </w:p>
-    <w:p>
-      <w:pPr>
-        <w:rPr>
-          <w:iCs/>
-        </w:rPr>
-      </w:pPr>
-      <w:r>
-        <w:rPr>
-          <w:iCs/>
-        </w:rPr>
-        <w:t>For Customer objects that contain media</w:t>
-      </w:r>
-      <w:r>
-        <w:rPr>
-          <w:iCs/>
-        </w:rPr>
-        <w:t xml:space="preserve"> (e.g., Discovery)</w:t>
-      </w:r>
-      <w:r>
-        <w:rPr>
-          <w:iCs/>
-        </w:rPr>
-        <w:t>,</w:t>
-      </w:r>
-      <w:r>
-        <w:rPr>
-          <w:iCs/>
-        </w:rPr>
-        <w:t xml:space="preserve"> the</w:t>
-      </w:r>
-      <w:r>
-        <w:rPr>
-          <w:iCs/>
-        </w:rPr>
-        <w:t xml:space="preserve"> “Define &lt;Customer object&gt;” form should include </w:t>
-      </w:r>
-      <w:r>
-        <w:rPr>
-          <w:iCs/>
-        </w:rPr>
-        <w:t>media management</w:t>
-      </w:r>
-      <w:r>
-        <w:rPr>
-          <w:iCs/>
-        </w:rPr>
-        <w:t xml:space="preserve"> that should look approximately like the following:</w:t>
+        <w:t xml:space="preserve"> will be used by passengers and administrators of the ISTS</w:t>
+      </w:r>
+      <w:r>
+        <w:rPr>
+          <w:iCs/>
+        </w:rPr>
+        <w:t xml:space="preserve"> and is the main point of entry into the service</w:t>
+      </w:r>
+      <w:r>
+        <w:rPr>
+          <w:iCs/>
+        </w:rPr>
+        <w:t>.</w:t>
+      </w:r>
+      <w:r>
+        <w:rPr>
+          <w:iCs/>
+        </w:rPr>
+        <w:t xml:space="preserve"> Administrators can navigate to the Resource Management, and Flight manager GUIs from it.</w:t>
+      </w:r>
+      <w:r>
+        <w:rPr>
+          <w:iCs/>
+        </w:rPr>
+        <w:t xml:space="preserve"> </w:t>
+      </w:r>
+      <w:r>
+        <w:rPr>
+          <w:iCs/>
+        </w:rPr>
+        <w:t xml:space="preserve">When users first sign-in to </w:t>
+      </w:r>
+      <w:r>
+        <w:rPr>
+          <w:iCs/>
+        </w:rPr>
+        <w:t xml:space="preserve">the </w:t>
+      </w:r>
+      <w:r>
+        <w:rPr>
+          <w:iCs/>
+        </w:rPr>
+        <w:t xml:space="preserve">service, the most up-to-date </w:t>
+      </w:r>
+      <w:r>
+        <w:rPr>
+          <w:iCs/>
+        </w:rPr>
+        <w:lastRenderedPageBreak/>
+        <w:t>Customer service</w:t>
+      </w:r>
+      <w:r>
+        <w:rPr>
+          <w:iCs/>
+        </w:rPr>
+        <w:t xml:space="preserve"> data </w:t>
+      </w:r>
+      <w:r>
+        <w:rPr>
+          <w:iCs/>
+        </w:rPr>
+        <w:t xml:space="preserve">for the user </w:t>
+      </w:r>
+      <w:r>
+        <w:rPr>
+          <w:iCs/>
+        </w:rPr>
+        <w:t xml:space="preserve">is automatically downloaded from the remote persistent storage </w:t>
+      </w:r>
+      <w:r>
+        <w:rPr>
+          <w:iCs/>
+        </w:rPr>
+        <w:t xml:space="preserve">location </w:t>
+      </w:r>
+      <w:r>
+        <w:rPr>
+          <w:iCs/>
+        </w:rPr>
+        <w:t xml:space="preserve">on the IPFS to local memory. Below is what the </w:t>
+      </w:r>
+      <w:r>
+        <w:rPr>
+          <w:iCs/>
+        </w:rPr>
+        <w:t>login/register form should approximately look like:</w:t>
+      </w:r>
+    </w:p>
+    <w:p>
+      <w:pPr>
+        <w:rPr>
+          <w:iCs/>
+        </w:rPr>
+      </w:pPr>
+    </w:p>
+    <w:p>
+      <w:pPr>
+        <w:jc w:val="center"/>
+        <w:rPr>
+          <w:iCs/>
+        </w:rPr>
+      </w:pPr>
+      <w:r>
+        <w:rPr>
+          <w:iCs/>
+          <w:noProof/>
+        </w:rPr>
+        <w:drawing>
+          <wp:inline distT="0" distB="0" distL="0" distR="0">
+            <wp:extent cx="2836545" cy="2531745"/>
+            <wp:effectExtent l="0" t="0" r="1905" b="1905"/>
+            <wp:docPr id="1" name="Picture 1"/>
+            <wp:cNvGraphicFramePr>
+              <a:graphicFrameLocks xmlns:a="http://schemas.openxmlformats.org/drawingml/2006/main" noChangeAspect="1"/>
+            </wp:cNvGraphicFramePr>
+            <a:graphic xmlns:a="http://schemas.openxmlformats.org/drawingml/2006/main">
+              <a:graphicData uri="http://schemas.openxmlformats.org/drawingml/2006/picture">
+                <pic:pic xmlns:pic="http://schemas.openxmlformats.org/drawingml/2006/picture">
+                  <pic:nvPicPr>
+                    <pic:cNvPr id="0" name="Picture 1"/>
+                    <pic:cNvPicPr>
+                      <a:picLocks noChangeAspect="1" noChangeArrowheads="1"/>
+                    </pic:cNvPicPr>
+                  </pic:nvPicPr>
+                  <pic:blipFill>
+                    <a:blip r:embed="rId5">
+                      <a:extLst>
+                        <a:ext uri="{28A0092B-C50C-407E-A947-70E740481C1C}">
+                          <a14:useLocalDpi xmlns:a14="http://schemas.microsoft.com/office/drawing/2010/main" val="0"/>
+                        </a:ext>
+                      </a:extLst>
+                    </a:blip>
+                    <a:srcRect/>
+                    <a:stretch>
+                      <a:fillRect/>
+                    </a:stretch>
+                  </pic:blipFill>
+                  <pic:spPr bwMode="auto">
+                    <a:xfrm>
+                      <a:off x="0" y="0"/>
+                      <a:ext cx="2836545" cy="2531745"/>
+                    </a:xfrm>
+                    <a:prstGeom prst="rect">
+                      <a:avLst/>
+                    </a:prstGeom>
+                    <a:noFill/>
+                    <a:ln>
+                      <a:noFill/>
+                    </a:ln>
+                  </pic:spPr>
+                </pic:pic>
+              </a:graphicData>
+            </a:graphic>
+          </wp:inline>
+        </w:drawing>
+      </w:r>
+    </w:p>
+    <w:p>
+      <w:r>
+        <w:rPr>
+          <w:iCs/>
+        </w:rPr>
+        <w:t>Caption:</w:t>
+      </w:r>
+      <w:r>
+        <w:rPr>
+          <w:iCs/>
+        </w:rPr>
+        <w:t xml:space="preserve"> The login form for the Customer service GUI. </w:t>
+      </w:r>
+      <w:r>
+        <w:t xml:space="preserve">The “Click here to register.” link </w:t>
+      </w:r>
+      <w:r>
+        <w:t xml:space="preserve">at the bottom </w:t>
+      </w:r>
+      <w:r>
+        <w:t>open</w:t>
+      </w:r>
+      <w:r>
+        <w:t>s</w:t>
+      </w:r>
+      <w:r>
+        <w:t xml:space="preserve"> up a “Define &lt;Customer object&gt;” form </w:t>
+      </w:r>
+      <w:r>
+        <w:t xml:space="preserve">(defined </w:t>
+      </w:r>
+      <w:r>
+        <w:t>later in this section</w:t>
+      </w:r>
+      <w:r>
+        <w:t xml:space="preserve">) </w:t>
+      </w:r>
+      <w:r>
+        <w:t xml:space="preserve">when clicked </w:t>
+      </w:r>
+      <w:r>
+        <w:t>where passengers c</w:t>
+      </w:r>
+      <w:r>
+        <w:t>an</w:t>
+      </w:r>
+      <w:r>
+        <w:t xml:space="preserve"> fill out registration information to create an account.</w:t>
+      </w:r>
+    </w:p>
+    <w:p>
+      <w:pPr>
+        <w:rPr>
+          <w:iCs/>
+        </w:rPr>
+      </w:pPr>
+    </w:p>
+    <w:p>
+      <w:pPr>
+        <w:rPr>
+          <w:iCs/>
+        </w:rPr>
+      </w:pPr>
+      <w:r>
+        <w:rPr>
+          <w:iCs/>
+        </w:rPr>
+        <w:t xml:space="preserve">After users login, they should be brought to the main menu. </w:t>
       </w:r>
       <w:bookmarkStart w:id="0" w:name="_GoBack"/>
       <w:bookmarkEnd w:id="0"/>
-    </w:p>
-    <w:p>
-      <w:pPr>
-        <w:rPr>
-          <w:iCs/>
-        </w:rPr>
-      </w:pPr>
-    </w:p>
-    <w:p>
-      <w:pPr>
-        <w:rPr>
-          <w:iCs/>
-        </w:rPr>
-      </w:pPr>
-      <w:r>
-        <w:rPr>
-          <w:iCs/>
-          <w:highlight w:val="yellow"/>
+      <w:r>
+        <w:rPr>
+          <w:iCs/>
+        </w:rPr>
+        <w:t xml:space="preserve">Below is what the </w:t>
+      </w:r>
+      <w:r>
+        <w:rPr>
+          <w:iCs/>
+        </w:rPr>
+        <w:t>main menu screen of the</w:t>
+      </w:r>
+      <w:r>
+        <w:rPr>
+          <w:iCs/>
+        </w:rPr>
+        <w:t xml:space="preserve"> Customer service</w:t>
+      </w:r>
+      <w:r>
+        <w:rPr>
+          <w:iCs/>
+        </w:rPr>
+        <w:t xml:space="preserve"> UI should approximately look like</w:t>
+      </w:r>
+      <w:r>
+        <w:rPr>
+          <w:iCs/>
+        </w:rPr>
+        <w:t>:</w:t>
+      </w:r>
+    </w:p>
+    <w:p>
+      <w:pPr>
+        <w:rPr>
+          <w:iCs/>
+        </w:rPr>
+      </w:pPr>
+    </w:p>
+    <w:p>
+      <w:pPr>
+        <w:jc w:val="center"/>
+        <w:rPr>
+          <w:iCs/>
+        </w:rPr>
+      </w:pPr>
+      <w:r>
+        <w:rPr>
+          <w:iCs/>
+          <w:noProof/>
         </w:rPr>
         <w:lastRenderedPageBreak/>
-        <w:t>Upload field pic here.</w:t>
+        <w:drawing>
+          <wp:inline distT="0" distB="0" distL="0" distR="0">
+            <wp:extent cx="5943600" cy="3733800"/>
+            <wp:effectExtent l="0" t="0" r="0" b="0"/>
+            <wp:docPr id="2" name="Picture 2"/>
+            <wp:cNvGraphicFramePr>
+              <a:graphicFrameLocks xmlns:a="http://schemas.openxmlformats.org/drawingml/2006/main" noChangeAspect="1"/>
+            </wp:cNvGraphicFramePr>
+            <a:graphic xmlns:a="http://schemas.openxmlformats.org/drawingml/2006/main">
+              <a:graphicData uri="http://schemas.openxmlformats.org/drawingml/2006/picture">
+                <pic:pic xmlns:pic="http://schemas.openxmlformats.org/drawingml/2006/picture">
+                  <pic:nvPicPr>
+                    <pic:cNvPr id="0" name="Picture 2"/>
+                    <pic:cNvPicPr>
+                      <a:picLocks noChangeAspect="1" noChangeArrowheads="1"/>
+                    </pic:cNvPicPr>
+                  </pic:nvPicPr>
+                  <pic:blipFill>
+                    <a:blip r:embed="rId6">
+                      <a:extLst>
+                        <a:ext uri="{28A0092B-C50C-407E-A947-70E740481C1C}">
+                          <a14:useLocalDpi xmlns:a14="http://schemas.microsoft.com/office/drawing/2010/main" val="0"/>
+                        </a:ext>
+                      </a:extLst>
+                    </a:blip>
+                    <a:srcRect/>
+                    <a:stretch>
+                      <a:fillRect/>
+                    </a:stretch>
+                  </pic:blipFill>
+                  <pic:spPr bwMode="auto">
+                    <a:xfrm>
+                      <a:off x="0" y="0"/>
+                      <a:ext cx="5943600" cy="3733800"/>
+                    </a:xfrm>
+                    <a:prstGeom prst="rect">
+                      <a:avLst/>
+                    </a:prstGeom>
+                    <a:noFill/>
+                    <a:ln>
+                      <a:noFill/>
+                    </a:ln>
+                  </pic:spPr>
+                </pic:pic>
+              </a:graphicData>
+            </a:graphic>
+          </wp:inline>
+        </w:drawing>
       </w:r>
     </w:p>
     <w:p>
@@ -496,32 +840,713 @@
         </w:rPr>
         <w:t>Caption:</w:t>
       </w:r>
-    </w:p>
-    <w:p>
-      <w:pPr>
-        <w:rPr>
-          <w:iCs/>
-        </w:rPr>
-      </w:pPr>
-    </w:p>
-    <w:p>
-      <w:r>
-        <w:t xml:space="preserve">The “Save Progress” button uploads any </w:t>
-      </w:r>
-      <w:r>
-        <w:t xml:space="preserve">local </w:t>
-      </w:r>
-      <w:r>
-        <w:t>data updates/changes</w:t>
-      </w:r>
-      <w:r>
-        <w:t xml:space="preserve"> made</w:t>
-      </w:r>
-      <w:r>
-        <w:t xml:space="preserve"> to the IPFS for persistence so that it can be retrieved again at a later time.</w:t>
+      <w:r>
+        <w:rPr>
+          <w:iCs/>
+        </w:rPr>
+        <w:t xml:space="preserve"> The main menu screen of the Customer service UI.</w:t>
+      </w:r>
+    </w:p>
+    <w:p>
+      <w:pPr>
+        <w:rPr>
+          <w:iCs/>
+        </w:rPr>
+      </w:pPr>
+    </w:p>
+    <w:p>
+      <w:pPr>
+        <w:rPr>
+          <w:iCs/>
+        </w:rPr>
+      </w:pPr>
+      <w:r>
+        <w:rPr>
+          <w:iCs/>
+        </w:rPr>
+        <w:t>The top left</w:t>
+      </w:r>
+      <w:r>
+        <w:rPr>
+          <w:iCs/>
+        </w:rPr>
+        <w:t xml:space="preserve"> column of </w:t>
+      </w:r>
+      <w:r>
+        <w:rPr>
+          <w:iCs/>
+        </w:rPr>
+        <w:t xml:space="preserve"> buttons…</w:t>
+      </w:r>
+    </w:p>
+    <w:p>
+      <w:pPr>
+        <w:rPr>
+          <w:iCs/>
+        </w:rPr>
+      </w:pPr>
+    </w:p>
+    <w:p>
+      <w:pPr>
+        <w:jc w:val="center"/>
+        <w:rPr>
+          <w:iCs/>
+        </w:rPr>
+      </w:pPr>
+      <w:r>
+        <w:rPr>
+          <w:iCs/>
+          <w:noProof/>
+        </w:rPr>
+        <w:drawing>
+          <wp:inline distT="0" distB="0" distL="0" distR="0">
+            <wp:extent cx="4216400" cy="3623945"/>
+            <wp:effectExtent l="0" t="0" r="0" b="0"/>
+            <wp:docPr id="6" name="Picture 6"/>
+            <wp:cNvGraphicFramePr>
+              <a:graphicFrameLocks xmlns:a="http://schemas.openxmlformats.org/drawingml/2006/main" noChangeAspect="1"/>
+            </wp:cNvGraphicFramePr>
+            <a:graphic xmlns:a="http://schemas.openxmlformats.org/drawingml/2006/main">
+              <a:graphicData uri="http://schemas.openxmlformats.org/drawingml/2006/picture">
+                <pic:pic xmlns:pic="http://schemas.openxmlformats.org/drawingml/2006/picture">
+                  <pic:nvPicPr>
+                    <pic:cNvPr id="0" name="Picture 6"/>
+                    <pic:cNvPicPr>
+                      <a:picLocks noChangeAspect="1" noChangeArrowheads="1"/>
+                    </pic:cNvPicPr>
+                  </pic:nvPicPr>
+                  <pic:blipFill>
+                    <a:blip r:embed="rId7">
+                      <a:extLst>
+                        <a:ext uri="{28A0092B-C50C-407E-A947-70E740481C1C}">
+                          <a14:useLocalDpi xmlns:a14="http://schemas.microsoft.com/office/drawing/2010/main" val="0"/>
+                        </a:ext>
+                      </a:extLst>
+                    </a:blip>
+                    <a:srcRect/>
+                    <a:stretch>
+                      <a:fillRect/>
+                    </a:stretch>
+                  </pic:blipFill>
+                  <pic:spPr bwMode="auto">
+                    <a:xfrm>
+                      <a:off x="0" y="0"/>
+                      <a:ext cx="4216400" cy="3623945"/>
+                    </a:xfrm>
+                    <a:prstGeom prst="rect">
+                      <a:avLst/>
+                    </a:prstGeom>
+                    <a:noFill/>
+                    <a:ln>
+                      <a:noFill/>
+                    </a:ln>
+                  </pic:spPr>
+                </pic:pic>
+              </a:graphicData>
+            </a:graphic>
+          </wp:inline>
+        </w:drawing>
+      </w:r>
+    </w:p>
+    <w:p>
+      <w:pPr>
+        <w:rPr>
+          <w:iCs/>
+        </w:rPr>
+      </w:pPr>
+      <w:r>
+        <w:rPr>
+          <w:iCs/>
+        </w:rPr>
+        <w:lastRenderedPageBreak/>
+        <w:t>Caption:</w:t>
+      </w:r>
+    </w:p>
+    <w:p>
+      <w:pPr>
+        <w:rPr>
+          <w:iCs/>
+        </w:rPr>
+      </w:pPr>
+    </w:p>
+    <w:p>
+      <w:pPr>
+        <w:rPr>
+          <w:iCs/>
+        </w:rPr>
+      </w:pPr>
+      <w:r>
+        <w:rPr>
+          <w:iCs/>
+        </w:rPr>
+        <w:t>For Customer objects that contain media</w:t>
+      </w:r>
+      <w:r>
+        <w:rPr>
+          <w:iCs/>
+        </w:rPr>
+        <w:t xml:space="preserve"> (e.g., Discovery)</w:t>
+      </w:r>
+      <w:r>
+        <w:rPr>
+          <w:iCs/>
+        </w:rPr>
+        <w:t>,</w:t>
+      </w:r>
+      <w:r>
+        <w:rPr>
+          <w:iCs/>
+        </w:rPr>
+        <w:t xml:space="preserve"> the</w:t>
+      </w:r>
+      <w:r>
+        <w:rPr>
+          <w:iCs/>
+        </w:rPr>
+        <w:t xml:space="preserve"> “Define &lt;Customer </w:t>
+      </w:r>
+      <w:r>
+        <w:rPr>
+          <w:iCs/>
+        </w:rPr>
+        <w:t>O</w:t>
+      </w:r>
+      <w:r>
+        <w:rPr>
+          <w:iCs/>
+        </w:rPr>
+        <w:t xml:space="preserve">bject&gt;” form should include </w:t>
+      </w:r>
+      <w:r>
+        <w:rPr>
+          <w:iCs/>
+        </w:rPr>
+        <w:t>media management</w:t>
+      </w:r>
+      <w:r>
+        <w:rPr>
+          <w:iCs/>
+        </w:rPr>
+        <w:t xml:space="preserve"> </w:t>
+      </w:r>
+      <w:r>
+        <w:rPr>
+          <w:iCs/>
+        </w:rPr>
+        <w:t xml:space="preserve">functionality </w:t>
+      </w:r>
+      <w:r>
+        <w:rPr>
+          <w:iCs/>
+        </w:rPr>
+        <w:t>that should look approximately like the following:</w:t>
+      </w:r>
+    </w:p>
+    <w:p>
+      <w:pPr>
+        <w:rPr>
+          <w:iCs/>
+        </w:rPr>
+      </w:pPr>
+    </w:p>
+    <w:p>
+      <w:pPr>
+        <w:jc w:val="center"/>
+        <w:rPr>
+          <w:iCs/>
+        </w:rPr>
+      </w:pPr>
+      <w:r>
+        <w:rPr>
+          <w:iCs/>
+          <w:noProof/>
+        </w:rPr>
+        <w:drawing>
+          <wp:inline distT="0" distB="0" distL="0" distR="0">
+            <wp:extent cx="5943600" cy="4876800"/>
+            <wp:effectExtent l="0" t="0" r="0" b="0"/>
+            <wp:docPr id="3" name="Picture 3"/>
+            <wp:cNvGraphicFramePr>
+              <a:graphicFrameLocks xmlns:a="http://schemas.openxmlformats.org/drawingml/2006/main" noChangeAspect="1"/>
+            </wp:cNvGraphicFramePr>
+            <a:graphic xmlns:a="http://schemas.openxmlformats.org/drawingml/2006/main">
+              <a:graphicData uri="http://schemas.openxmlformats.org/drawingml/2006/picture">
+                <pic:pic xmlns:pic="http://schemas.openxmlformats.org/drawingml/2006/picture">
+                  <pic:nvPicPr>
+                    <pic:cNvPr id="0" name="Picture 3"/>
+                    <pic:cNvPicPr>
+                      <a:picLocks noChangeAspect="1" noChangeArrowheads="1"/>
+                    </pic:cNvPicPr>
+                  </pic:nvPicPr>
+                  <pic:blipFill>
+                    <a:blip r:embed="rId8">
+                      <a:extLst>
+                        <a:ext uri="{28A0092B-C50C-407E-A947-70E740481C1C}">
+                          <a14:useLocalDpi xmlns:a14="http://schemas.microsoft.com/office/drawing/2010/main" val="0"/>
+                        </a:ext>
+                      </a:extLst>
+                    </a:blip>
+                    <a:srcRect/>
+                    <a:stretch>
+                      <a:fillRect/>
+                    </a:stretch>
+                  </pic:blipFill>
+                  <pic:spPr bwMode="auto">
+                    <a:xfrm>
+                      <a:off x="0" y="0"/>
+                      <a:ext cx="5943600" cy="4876800"/>
+                    </a:xfrm>
+                    <a:prstGeom prst="rect">
+                      <a:avLst/>
+                    </a:prstGeom>
+                    <a:noFill/>
+                    <a:ln>
+                      <a:noFill/>
+                    </a:ln>
+                  </pic:spPr>
+                </pic:pic>
+              </a:graphicData>
+            </a:graphic>
+          </wp:inline>
+        </w:drawing>
+      </w:r>
+    </w:p>
+    <w:p>
+      <w:pPr>
+        <w:rPr>
+          <w:iCs/>
+        </w:rPr>
+      </w:pPr>
+      <w:r>
+        <w:rPr>
+          <w:iCs/>
+        </w:rPr>
+        <w:t>Caption:</w:t>
+      </w:r>
+      <w:r>
+        <w:rPr>
+          <w:iCs/>
+        </w:rPr>
+        <w:t xml:space="preserve"> The upload-media funcationality that’s included on forms for Customer objects with media. Clicking on a thumbnail opens the media in another window for an enlarged view and/or to be listened to or read.</w:t>
+      </w:r>
+    </w:p>
+    <w:p>
+      <w:pPr>
+        <w:rPr>
+          <w:iCs/>
+        </w:rPr>
+      </w:pPr>
+    </w:p>
+    <w:p>
+      <w:r>
+        <w:rPr>
+          <w:iCs/>
+        </w:rPr>
+        <w:t xml:space="preserve">The “Show &lt;Customer Object&gt;” buttons </w:t>
+      </w:r>
+      <w:r>
+        <w:t xml:space="preserve">show the state of each of the </w:t>
+      </w:r>
+      <w:r>
+        <w:t>customer objects</w:t>
+      </w:r>
+      <w:r>
+        <w:t xml:space="preserve"> when clicked on</w:t>
+      </w:r>
+      <w:r>
+        <w:t xml:space="preserve"> and</w:t>
+      </w:r>
+      <w:r>
+        <w:t xml:space="preserve"> should</w:t>
+      </w:r>
+      <w:r>
+        <w:t xml:space="preserve"> bring up a form window that should look approximately like the following:</w:t>
       </w:r>
     </w:p>
     <w:p/>
+    <w:p>
+      <w:pPr>
+        <w:jc w:val="center"/>
+      </w:pPr>
+      <w:r>
+        <w:rPr>
+          <w:noProof/>
+        </w:rPr>
+        <w:lastRenderedPageBreak/>
+        <w:drawing>
+          <wp:inline distT="0" distB="0" distL="0" distR="0">
+            <wp:extent cx="5943600" cy="2091055"/>
+            <wp:effectExtent l="0" t="0" r="0" b="4445"/>
+            <wp:docPr id="7" name="Picture 7"/>
+            <wp:cNvGraphicFramePr>
+              <a:graphicFrameLocks xmlns:a="http://schemas.openxmlformats.org/drawingml/2006/main" noChangeAspect="1"/>
+            </wp:cNvGraphicFramePr>
+            <a:graphic xmlns:a="http://schemas.openxmlformats.org/drawingml/2006/main">
+              <a:graphicData uri="http://schemas.openxmlformats.org/drawingml/2006/picture">
+                <pic:pic xmlns:pic="http://schemas.openxmlformats.org/drawingml/2006/picture">
+                  <pic:nvPicPr>
+                    <pic:cNvPr id="0" name="Picture 7"/>
+                    <pic:cNvPicPr>
+                      <a:picLocks noChangeAspect="1" noChangeArrowheads="1"/>
+                    </pic:cNvPicPr>
+                  </pic:nvPicPr>
+                  <pic:blipFill>
+                    <a:blip r:embed="rId9">
+                      <a:extLst>
+                        <a:ext uri="{28A0092B-C50C-407E-A947-70E740481C1C}">
+                          <a14:useLocalDpi xmlns:a14="http://schemas.microsoft.com/office/drawing/2010/main" val="0"/>
+                        </a:ext>
+                      </a:extLst>
+                    </a:blip>
+                    <a:srcRect/>
+                    <a:stretch>
+                      <a:fillRect/>
+                    </a:stretch>
+                  </pic:blipFill>
+                  <pic:spPr bwMode="auto">
+                    <a:xfrm>
+                      <a:off x="0" y="0"/>
+                      <a:ext cx="5943600" cy="2091055"/>
+                    </a:xfrm>
+                    <a:prstGeom prst="rect">
+                      <a:avLst/>
+                    </a:prstGeom>
+                    <a:noFill/>
+                    <a:ln>
+                      <a:noFill/>
+                    </a:ln>
+                  </pic:spPr>
+                </pic:pic>
+              </a:graphicData>
+            </a:graphic>
+          </wp:inline>
+        </w:drawing>
+      </w:r>
+    </w:p>
+    <w:p>
+      <w:r>
+        <w:t>Caption:</w:t>
+      </w:r>
+    </w:p>
+    <w:p/>
+    <w:p>
+      <w:r>
+        <w:t>The middle row of buttons (above the “Save Progress” button) is for browsing points of interest and flights, booking flights, and accessing important travel documents</w:t>
+      </w:r>
+      <w:r>
+        <w:t xml:space="preserve"> and flight information</w:t>
+      </w:r>
+      <w:r>
+        <w:t xml:space="preserve"> </w:t>
+      </w:r>
+      <w:r>
+        <w:t>after</w:t>
+      </w:r>
+      <w:r>
+        <w:t xml:space="preserve"> book</w:t>
+      </w:r>
+      <w:r>
+        <w:t xml:space="preserve">ing a </w:t>
+      </w:r>
+      <w:r>
+        <w:t>flight.</w:t>
+      </w:r>
+      <w:r>
+        <w:t xml:space="preserve"> These can’t be edited by </w:t>
+      </w:r>
+      <w:r>
+        <w:t>passengers</w:t>
+      </w:r>
+      <w:r>
+        <w:t>; only read</w:t>
+      </w:r>
+      <w:r>
+        <w:t xml:space="preserve"> </w:t>
+      </w:r>
+      <w:r>
+        <w:t>(</w:t>
+      </w:r>
+      <w:r>
+        <w:t>except passengers can upload their passport and visa information on the form that opens when they click on the “Show Travel Documents” button</w:t>
+      </w:r>
+      <w:r>
+        <w:t>)</w:t>
+      </w:r>
+      <w:r>
+        <w:t>.</w:t>
+      </w:r>
+      <w:r>
+        <w:t xml:space="preserve"> </w:t>
+      </w:r>
+      <w:r>
+        <w:t>The “Show Flights” button brings up another window for booking flights that looks approximately like the following:</w:t>
+      </w:r>
+    </w:p>
+    <w:p/>
+    <w:p>
+      <w:pPr>
+        <w:jc w:val="center"/>
+      </w:pPr>
+      <w:r>
+        <w:rPr>
+          <w:noProof/>
+        </w:rPr>
+        <w:drawing>
+          <wp:inline distT="0" distB="0" distL="0" distR="0">
+            <wp:extent cx="5943600" cy="3556000"/>
+            <wp:effectExtent l="0" t="0" r="0" b="6350"/>
+            <wp:docPr id="4" name="Picture 4"/>
+            <wp:cNvGraphicFramePr>
+              <a:graphicFrameLocks xmlns:a="http://schemas.openxmlformats.org/drawingml/2006/main" noChangeAspect="1"/>
+            </wp:cNvGraphicFramePr>
+            <a:graphic xmlns:a="http://schemas.openxmlformats.org/drawingml/2006/main">
+              <a:graphicData uri="http://schemas.openxmlformats.org/drawingml/2006/picture">
+                <pic:pic xmlns:pic="http://schemas.openxmlformats.org/drawingml/2006/picture">
+                  <pic:nvPicPr>
+                    <pic:cNvPr id="0" name="Picture 4"/>
+                    <pic:cNvPicPr>
+                      <a:picLocks noChangeAspect="1" noChangeArrowheads="1"/>
+                    </pic:cNvPicPr>
+                  </pic:nvPicPr>
+                  <pic:blipFill>
+                    <a:blip r:embed="rId10">
+                      <a:extLst>
+                        <a:ext uri="{28A0092B-C50C-407E-A947-70E740481C1C}">
+                          <a14:useLocalDpi xmlns:a14="http://schemas.microsoft.com/office/drawing/2010/main" val="0"/>
+                        </a:ext>
+                      </a:extLst>
+                    </a:blip>
+                    <a:srcRect/>
+                    <a:stretch>
+                      <a:fillRect/>
+                    </a:stretch>
+                  </pic:blipFill>
+                  <pic:spPr bwMode="auto">
+                    <a:xfrm>
+                      <a:off x="0" y="0"/>
+                      <a:ext cx="5943600" cy="3556000"/>
+                    </a:xfrm>
+                    <a:prstGeom prst="rect">
+                      <a:avLst/>
+                    </a:prstGeom>
+                    <a:noFill/>
+                    <a:ln>
+                      <a:noFill/>
+                    </a:ln>
+                  </pic:spPr>
+                </pic:pic>
+              </a:graphicData>
+            </a:graphic>
+          </wp:inline>
+        </w:drawing>
+      </w:r>
+    </w:p>
+    <w:p>
+      <w:r>
+        <w:t>Caption:</w:t>
+      </w:r>
+    </w:p>
+    <w:p/>
+    <w:p>
+      <w:r>
+        <w:lastRenderedPageBreak/>
+        <w:t>The top right column of buttons allow passengers to access in-flight entertainment. These can’t be edited by passengers; only read.</w:t>
+      </w:r>
+      <w:r>
+        <w:t xml:space="preserve"> Clicking on them should bring up a form that looks approximately like the following:</w:t>
+      </w:r>
+    </w:p>
+    <w:p/>
+    <w:p>
+      <w:pPr>
+        <w:jc w:val="center"/>
+      </w:pPr>
+      <w:r>
+        <w:rPr>
+          <w:noProof/>
+        </w:rPr>
+        <w:drawing>
+          <wp:inline distT="0" distB="0" distL="0" distR="0">
+            <wp:extent cx="5935345" cy="3361055"/>
+            <wp:effectExtent l="0" t="0" r="8255" b="0"/>
+            <wp:docPr id="5" name="Picture 5"/>
+            <wp:cNvGraphicFramePr>
+              <a:graphicFrameLocks xmlns:a="http://schemas.openxmlformats.org/drawingml/2006/main" noChangeAspect="1"/>
+            </wp:cNvGraphicFramePr>
+            <a:graphic xmlns:a="http://schemas.openxmlformats.org/drawingml/2006/main">
+              <a:graphicData uri="http://schemas.openxmlformats.org/drawingml/2006/picture">
+                <pic:pic xmlns:pic="http://schemas.openxmlformats.org/drawingml/2006/picture">
+                  <pic:nvPicPr>
+                    <pic:cNvPr id="0" name="Picture 5"/>
+                    <pic:cNvPicPr>
+                      <a:picLocks noChangeAspect="1" noChangeArrowheads="1"/>
+                    </pic:cNvPicPr>
+                  </pic:nvPicPr>
+                  <pic:blipFill>
+                    <a:blip r:embed="rId11">
+                      <a:extLst>
+                        <a:ext uri="{28A0092B-C50C-407E-A947-70E740481C1C}">
+                          <a14:useLocalDpi xmlns:a14="http://schemas.microsoft.com/office/drawing/2010/main" val="0"/>
+                        </a:ext>
+                      </a:extLst>
+                    </a:blip>
+                    <a:srcRect/>
+                    <a:stretch>
+                      <a:fillRect/>
+                    </a:stretch>
+                  </pic:blipFill>
+                  <pic:spPr bwMode="auto">
+                    <a:xfrm>
+                      <a:off x="0" y="0"/>
+                      <a:ext cx="5935345" cy="3361055"/>
+                    </a:xfrm>
+                    <a:prstGeom prst="rect">
+                      <a:avLst/>
+                    </a:prstGeom>
+                    <a:noFill/>
+                    <a:ln>
+                      <a:noFill/>
+                    </a:ln>
+                  </pic:spPr>
+                </pic:pic>
+              </a:graphicData>
+            </a:graphic>
+          </wp:inline>
+        </w:drawing>
+      </w:r>
+    </w:p>
+    <w:p>
+      <w:r>
+        <w:t>Caption:</w:t>
+      </w:r>
+    </w:p>
+    <w:p/>
+    <w:p>
+      <w:r>
+        <w:t xml:space="preserve">The bottom </w:t>
+      </w:r>
+      <w:r>
+        <w:t>“Save Progress” button uploads any local data updates/changes made</w:t>
+      </w:r>
+      <w:r>
+        <w:t>,</w:t>
+      </w:r>
+      <w:r>
+        <w:t xml:space="preserve"> to the IPFS for persistence</w:t>
+      </w:r>
+      <w:r>
+        <w:t>,</w:t>
+      </w:r>
+      <w:r>
+        <w:t xml:space="preserve"> so that it can be retrieved again at a later time.</w:t>
+      </w:r>
+    </w:p>
+    <w:p/>
+    <w:p>
+      <w:pPr>
+        <w:rPr>
+          <w:b/>
+          <w:bCs/>
+          <w:iCs/>
+          <w:sz w:val="23"/>
+          <w:szCs w:val="23"/>
+        </w:rPr>
+      </w:pPr>
+      <w:r>
+        <w:rPr>
+          <w:b/>
+          <w:bCs/>
+          <w:iCs/>
+          <w:sz w:val="23"/>
+          <w:szCs w:val="23"/>
+        </w:rPr>
+        <w:t>Admin</w:t>
+      </w:r>
+      <w:r>
+        <w:rPr>
+          <w:b/>
+          <w:bCs/>
+          <w:iCs/>
+          <w:sz w:val="23"/>
+          <w:szCs w:val="23"/>
+        </w:rPr>
+        <w:t xml:space="preserve"> View</w:t>
+      </w:r>
+    </w:p>
+    <w:p>
+      <w:pPr>
+        <w:rPr>
+          <w:iCs/>
+        </w:rPr>
+      </w:pPr>
+    </w:p>
+    <w:p>
+      <w:pPr>
+        <w:rPr>
+          <w:iCs/>
+        </w:rPr>
+      </w:pPr>
+      <w:r>
+        <w:rPr>
+          <w:iCs/>
+        </w:rPr>
+        <w:t xml:space="preserve">The </w:t>
+      </w:r>
+      <w:r>
+        <w:rPr>
+          <w:iCs/>
+        </w:rPr>
+        <w:t xml:space="preserve">Admin view of the </w:t>
+      </w:r>
+      <w:r>
+        <w:rPr>
+          <w:iCs/>
+        </w:rPr>
+        <w:t>Customer service GU</w:t>
+      </w:r>
+      <w:r>
+        <w:rPr>
+          <w:iCs/>
+        </w:rPr>
+        <w:t>I is the same as non-admin passenger’s except that…</w:t>
+      </w:r>
+    </w:p>
+    <w:p>
+      <w:pPr>
+        <w:pStyle w:val="ListParagraph"/>
+        <w:numPr>
+          <w:ilvl w:val="0"/>
+          <w:numId w:val="3"/>
+        </w:numPr>
+      </w:pPr>
+      <w:r>
+        <w:t>They not only get a view of their own data but every passenger’s data</w:t>
+      </w:r>
+    </w:p>
+    <w:p>
+      <w:pPr>
+        <w:pStyle w:val="ListParagraph"/>
+        <w:numPr>
+          <w:ilvl w:val="0"/>
+          <w:numId w:val="3"/>
+        </w:numPr>
+      </w:pPr>
+      <w:r>
+        <w:t>Navigate to other services</w:t>
+      </w:r>
+    </w:p>
+    <w:p>
+      <w:pPr>
+        <w:pStyle w:val="ListParagraph"/>
+        <w:numPr>
+          <w:ilvl w:val="0"/>
+          <w:numId w:val="3"/>
+        </w:numPr>
+      </w:pPr>
+      <w:r>
+        <w:t>Can define more types of Customer objects (movies, travel documents, etc.)</w:t>
+      </w:r>
+    </w:p>
     <w:p/>
     <w:sectPr>
       <w:pgSz w:w="12240" w:h="15840"/>
@@ -647,8 +1672,238 @@
       </w:rPr>
     </w:lvl>
   </w:abstractNum>
+  <w:abstractNum w:abstractNumId="1" w15:restartNumberingAfterBreak="0">
+    <w:nsid w:val="526B28B3"/>
+    <w:multiLevelType w:val="hybridMultilevel"/>
+    <w:tmpl w:val="DF3C9658"/>
+    <w:lvl w:ilvl="0" w:tplc="46D6D89E">
+      <w:numFmt w:val="bullet"/>
+      <w:lvlText w:val="-"/>
+      <w:lvlJc w:val="left"/>
+      <w:pPr>
+        <w:ind w:left="720" w:hanging="360"/>
+      </w:pPr>
+      <w:rPr>
+        <w:rFonts w:ascii="Arial" w:eastAsia="Arial" w:hAnsi="Arial" w:cs="Arial" w:hint="default"/>
+      </w:rPr>
+    </w:lvl>
+    <w:lvl w:ilvl="1" w:tplc="04090003" w:tentative="1">
+      <w:start w:val="1"/>
+      <w:numFmt w:val="bullet"/>
+      <w:lvlText w:val="o"/>
+      <w:lvlJc w:val="left"/>
+      <w:pPr>
+        <w:ind w:left="1440" w:hanging="360"/>
+      </w:pPr>
+      <w:rPr>
+        <w:rFonts w:ascii="Courier New" w:hAnsi="Courier New" w:cs="Courier New" w:hint="default"/>
+      </w:rPr>
+    </w:lvl>
+    <w:lvl w:ilvl="2" w:tplc="04090005" w:tentative="1">
+      <w:start w:val="1"/>
+      <w:numFmt w:val="bullet"/>
+      <w:lvlText w:val=""/>
+      <w:lvlJc w:val="left"/>
+      <w:pPr>
+        <w:ind w:left="2160" w:hanging="360"/>
+      </w:pPr>
+      <w:rPr>
+        <w:rFonts w:ascii="Wingdings" w:hAnsi="Wingdings" w:hint="default"/>
+      </w:rPr>
+    </w:lvl>
+    <w:lvl w:ilvl="3" w:tplc="04090001" w:tentative="1">
+      <w:start w:val="1"/>
+      <w:numFmt w:val="bullet"/>
+      <w:lvlText w:val=""/>
+      <w:lvlJc w:val="left"/>
+      <w:pPr>
+        <w:ind w:left="2880" w:hanging="360"/>
+      </w:pPr>
+      <w:rPr>
+        <w:rFonts w:ascii="Symbol" w:hAnsi="Symbol" w:hint="default"/>
+      </w:rPr>
+    </w:lvl>
+    <w:lvl w:ilvl="4" w:tplc="04090003" w:tentative="1">
+      <w:start w:val="1"/>
+      <w:numFmt w:val="bullet"/>
+      <w:lvlText w:val="o"/>
+      <w:lvlJc w:val="left"/>
+      <w:pPr>
+        <w:ind w:left="3600" w:hanging="360"/>
+      </w:pPr>
+      <w:rPr>
+        <w:rFonts w:ascii="Courier New" w:hAnsi="Courier New" w:cs="Courier New" w:hint="default"/>
+      </w:rPr>
+    </w:lvl>
+    <w:lvl w:ilvl="5" w:tplc="04090005" w:tentative="1">
+      <w:start w:val="1"/>
+      <w:numFmt w:val="bullet"/>
+      <w:lvlText w:val=""/>
+      <w:lvlJc w:val="left"/>
+      <w:pPr>
+        <w:ind w:left="4320" w:hanging="360"/>
+      </w:pPr>
+      <w:rPr>
+        <w:rFonts w:ascii="Wingdings" w:hAnsi="Wingdings" w:hint="default"/>
+      </w:rPr>
+    </w:lvl>
+    <w:lvl w:ilvl="6" w:tplc="04090001" w:tentative="1">
+      <w:start w:val="1"/>
+      <w:numFmt w:val="bullet"/>
+      <w:lvlText w:val=""/>
+      <w:lvlJc w:val="left"/>
+      <w:pPr>
+        <w:ind w:left="5040" w:hanging="360"/>
+      </w:pPr>
+      <w:rPr>
+        <w:rFonts w:ascii="Symbol" w:hAnsi="Symbol" w:hint="default"/>
+      </w:rPr>
+    </w:lvl>
+    <w:lvl w:ilvl="7" w:tplc="04090003" w:tentative="1">
+      <w:start w:val="1"/>
+      <w:numFmt w:val="bullet"/>
+      <w:lvlText w:val="o"/>
+      <w:lvlJc w:val="left"/>
+      <w:pPr>
+        <w:ind w:left="5760" w:hanging="360"/>
+      </w:pPr>
+      <w:rPr>
+        <w:rFonts w:ascii="Courier New" w:hAnsi="Courier New" w:cs="Courier New" w:hint="default"/>
+      </w:rPr>
+    </w:lvl>
+    <w:lvl w:ilvl="8" w:tplc="04090005" w:tentative="1">
+      <w:start w:val="1"/>
+      <w:numFmt w:val="bullet"/>
+      <w:lvlText w:val=""/>
+      <w:lvlJc w:val="left"/>
+      <w:pPr>
+        <w:ind w:left="6480" w:hanging="360"/>
+      </w:pPr>
+      <w:rPr>
+        <w:rFonts w:ascii="Wingdings" w:hAnsi="Wingdings" w:hint="default"/>
+      </w:rPr>
+    </w:lvl>
+  </w:abstractNum>
+  <w:abstractNum w:abstractNumId="2" w15:restartNumberingAfterBreak="0">
+    <w:nsid w:val="636C6D55"/>
+    <w:multiLevelType w:val="hybridMultilevel"/>
+    <w:tmpl w:val="5CAA6B98"/>
+    <w:lvl w:ilvl="0" w:tplc="88A82E36">
+      <w:numFmt w:val="bullet"/>
+      <w:lvlText w:val="-"/>
+      <w:lvlJc w:val="left"/>
+      <w:pPr>
+        <w:ind w:left="720" w:hanging="360"/>
+      </w:pPr>
+      <w:rPr>
+        <w:rFonts w:ascii="Arial" w:eastAsia="Arial" w:hAnsi="Arial" w:cs="Arial" w:hint="default"/>
+      </w:rPr>
+    </w:lvl>
+    <w:lvl w:ilvl="1" w:tplc="04090003" w:tentative="1">
+      <w:start w:val="1"/>
+      <w:numFmt w:val="bullet"/>
+      <w:lvlText w:val="o"/>
+      <w:lvlJc w:val="left"/>
+      <w:pPr>
+        <w:ind w:left="1440" w:hanging="360"/>
+      </w:pPr>
+      <w:rPr>
+        <w:rFonts w:ascii="Courier New" w:hAnsi="Courier New" w:cs="Courier New" w:hint="default"/>
+      </w:rPr>
+    </w:lvl>
+    <w:lvl w:ilvl="2" w:tplc="04090005" w:tentative="1">
+      <w:start w:val="1"/>
+      <w:numFmt w:val="bullet"/>
+      <w:lvlText w:val=""/>
+      <w:lvlJc w:val="left"/>
+      <w:pPr>
+        <w:ind w:left="2160" w:hanging="360"/>
+      </w:pPr>
+      <w:rPr>
+        <w:rFonts w:ascii="Wingdings" w:hAnsi="Wingdings" w:hint="default"/>
+      </w:rPr>
+    </w:lvl>
+    <w:lvl w:ilvl="3" w:tplc="04090001" w:tentative="1">
+      <w:start w:val="1"/>
+      <w:numFmt w:val="bullet"/>
+      <w:lvlText w:val=""/>
+      <w:lvlJc w:val="left"/>
+      <w:pPr>
+        <w:ind w:left="2880" w:hanging="360"/>
+      </w:pPr>
+      <w:rPr>
+        <w:rFonts w:ascii="Symbol" w:hAnsi="Symbol" w:hint="default"/>
+      </w:rPr>
+    </w:lvl>
+    <w:lvl w:ilvl="4" w:tplc="04090003" w:tentative="1">
+      <w:start w:val="1"/>
+      <w:numFmt w:val="bullet"/>
+      <w:lvlText w:val="o"/>
+      <w:lvlJc w:val="left"/>
+      <w:pPr>
+        <w:ind w:left="3600" w:hanging="360"/>
+      </w:pPr>
+      <w:rPr>
+        <w:rFonts w:ascii="Courier New" w:hAnsi="Courier New" w:cs="Courier New" w:hint="default"/>
+      </w:rPr>
+    </w:lvl>
+    <w:lvl w:ilvl="5" w:tplc="04090005" w:tentative="1">
+      <w:start w:val="1"/>
+      <w:numFmt w:val="bullet"/>
+      <w:lvlText w:val=""/>
+      <w:lvlJc w:val="left"/>
+      <w:pPr>
+        <w:ind w:left="4320" w:hanging="360"/>
+      </w:pPr>
+      <w:rPr>
+        <w:rFonts w:ascii="Wingdings" w:hAnsi="Wingdings" w:hint="default"/>
+      </w:rPr>
+    </w:lvl>
+    <w:lvl w:ilvl="6" w:tplc="04090001" w:tentative="1">
+      <w:start w:val="1"/>
+      <w:numFmt w:val="bullet"/>
+      <w:lvlText w:val=""/>
+      <w:lvlJc w:val="left"/>
+      <w:pPr>
+        <w:ind w:left="5040" w:hanging="360"/>
+      </w:pPr>
+      <w:rPr>
+        <w:rFonts w:ascii="Symbol" w:hAnsi="Symbol" w:hint="default"/>
+      </w:rPr>
+    </w:lvl>
+    <w:lvl w:ilvl="7" w:tplc="04090003" w:tentative="1">
+      <w:start w:val="1"/>
+      <w:numFmt w:val="bullet"/>
+      <w:lvlText w:val="o"/>
+      <w:lvlJc w:val="left"/>
+      <w:pPr>
+        <w:ind w:left="5760" w:hanging="360"/>
+      </w:pPr>
+      <w:rPr>
+        <w:rFonts w:ascii="Courier New" w:hAnsi="Courier New" w:cs="Courier New" w:hint="default"/>
+      </w:rPr>
+    </w:lvl>
+    <w:lvl w:ilvl="8" w:tplc="04090005" w:tentative="1">
+      <w:start w:val="1"/>
+      <w:numFmt w:val="bullet"/>
+      <w:lvlText w:val=""/>
+      <w:lvlJc w:val="left"/>
+      <w:pPr>
+        <w:ind w:left="6480" w:hanging="360"/>
+      </w:pPr>
+      <w:rPr>
+        <w:rFonts w:ascii="Wingdings" w:hAnsi="Wingdings" w:hint="default"/>
+      </w:rPr>
+    </w:lvl>
+  </w:abstractNum>
   <w:num w:numId="1">
     <w:abstractNumId w:val="0"/>
+  </w:num>
+  <w:num w:numId="2">
+    <w:abstractNumId w:val="2"/>
+  </w:num>
+  <w:num w:numId="3">
+    <w:abstractNumId w:val="1"/>
   </w:num>
 </w:numbering>
 </file>

</xml_diff>

<commit_message>
Saving progress. Did some design doc gui stuff
</commit_message>
<xml_diff>
--- a/guiWriteUp.docx
+++ b/guiWriteUp.docx
@@ -53,13 +53,7 @@
         <w:rPr>
           <w:iCs/>
         </w:rPr>
-        <w:t xml:space="preserve">The </w:t>
-      </w:r>
-      <w:r>
-        <w:rPr>
-          <w:iCs/>
-        </w:rPr>
-        <w:t>Resource Management GUI will only be used by administrat</w:t>
+        <w:t>The Resource Management GUI will only be used by administrat</w:t>
       </w:r>
       <w:r>
         <w:rPr>
@@ -181,24 +175,64 @@
     </w:p>
     <w:p>
       <w:pPr>
-        <w:widowControl w:val="0"/>
-        <w:pBdr>
-          <w:top w:val="nil"/>
-          <w:left w:val="nil"/>
-          <w:bottom w:val="nil"/>
-          <w:right w:val="nil"/>
-          <w:between w:val="nil"/>
-        </w:pBdr>
-        <w:rPr>
-          <w:iCs/>
-        </w:rPr>
-      </w:pPr>
-      <w:r>
-        <w:rPr>
-          <w:iCs/>
-          <w:highlight w:val="yellow"/>
-        </w:rPr>
-        <w:t>Main menu here.</w:t>
+        <w:jc w:val="center"/>
+        <w:rPr>
+          <w:iCs/>
+        </w:rPr>
+      </w:pPr>
+      <w:r>
+        <w:rPr>
+          <w:iCs/>
+          <w:noProof/>
+        </w:rPr>
+        <w:drawing>
+          <wp:inline distT="0" distB="0" distL="0" distR="0">
+            <wp:extent cx="5478145" cy="5478145"/>
+            <wp:effectExtent l="0" t="0" r="8255" b="8255"/>
+            <wp:docPr id="11" name="Picture 11"/>
+            <wp:cNvGraphicFramePr>
+              <a:graphicFrameLocks xmlns:a="http://schemas.openxmlformats.org/drawingml/2006/main" noChangeAspect="1"/>
+            </wp:cNvGraphicFramePr>
+            <a:graphic xmlns:a="http://schemas.openxmlformats.org/drawingml/2006/main">
+              <a:graphicData uri="http://schemas.openxmlformats.org/drawingml/2006/picture">
+                <pic:pic xmlns:pic="http://schemas.openxmlformats.org/drawingml/2006/picture">
+                  <pic:nvPicPr>
+                    <pic:cNvPr id="0" name="Picture 4"/>
+                    <pic:cNvPicPr>
+                      <a:picLocks noChangeAspect="1" noChangeArrowheads="1"/>
+                    </pic:cNvPicPr>
+                  </pic:nvPicPr>
+                  <pic:blipFill>
+                    <a:blip r:embed="rId5">
+                      <a:extLst>
+                        <a:ext uri="{28A0092B-C50C-407E-A947-70E740481C1C}">
+                          <a14:useLocalDpi xmlns:a14="http://schemas.microsoft.com/office/drawing/2010/main" val="0"/>
+                        </a:ext>
+                      </a:extLst>
+                    </a:blip>
+                    <a:srcRect/>
+                    <a:stretch>
+                      <a:fillRect/>
+                    </a:stretch>
+                  </pic:blipFill>
+                  <pic:spPr bwMode="auto">
+                    <a:xfrm>
+                      <a:off x="0" y="0"/>
+                      <a:ext cx="5478145" cy="5478145"/>
+                    </a:xfrm>
+                    <a:prstGeom prst="rect">
+                      <a:avLst/>
+                    </a:prstGeom>
+                    <a:noFill/>
+                    <a:ln>
+                      <a:noFill/>
+                    </a:ln>
+                  </pic:spPr>
+                </pic:pic>
+              </a:graphicData>
+            </a:graphic>
+          </wp:inline>
+        </w:drawing>
       </w:r>
     </w:p>
     <w:p>
@@ -218,7 +252,19 @@
         <w:t xml:space="preserve">middle </w:t>
       </w:r>
       <w:r>
-        <w:t xml:space="preserve">left column of buttons that define the state of </w:t>
+        <w:t xml:space="preserve">left column of buttons </w:t>
+      </w:r>
+      <w:r>
+        <w:t xml:space="preserve"> on the main menu </w:t>
+      </w:r>
+      <w:r>
+        <w:t xml:space="preserve">that </w:t>
+      </w:r>
+      <w:r>
+        <w:t xml:space="preserve">allow the user to </w:t>
+      </w:r>
+      <w:r>
+        <w:t xml:space="preserve">define the state of </w:t>
       </w:r>
       <w:r>
         <w:t xml:space="preserve">each of </w:t>
@@ -233,176 +279,288 @@
         <w:t xml:space="preserve"> </w:t>
       </w:r>
       <w:r>
-        <w:t xml:space="preserve">that </w:t>
-      </w:r>
-      <w:r>
-        <w:t>should look approximately</w:t>
-      </w:r>
-      <w:r>
-        <w:t xml:space="preserve"> like the</w:t>
+        <w:t xml:space="preserve">that should look approximately like the </w:t>
+      </w:r>
+      <w:r>
+        <w:t>following:</w:t>
+      </w:r>
+    </w:p>
+    <w:p/>
+    <w:p>
+      <w:pPr>
+        <w:jc w:val="center"/>
+        <w:rPr>
+          <w:iCs/>
+        </w:rPr>
+      </w:pPr>
+      <w:r>
+        <w:rPr>
+          <w:iCs/>
+          <w:noProof/>
+        </w:rPr>
+        <w:lastRenderedPageBreak/>
+        <w:drawing>
+          <wp:inline distT="0" distB="0" distL="0" distR="0">
+            <wp:extent cx="3141345" cy="3378200"/>
+            <wp:effectExtent l="0" t="0" r="1905" b="0"/>
+            <wp:docPr id="9" name="Picture 9"/>
+            <wp:cNvGraphicFramePr>
+              <a:graphicFrameLocks xmlns:a="http://schemas.openxmlformats.org/drawingml/2006/main" noChangeAspect="1"/>
+            </wp:cNvGraphicFramePr>
+            <a:graphic xmlns:a="http://schemas.openxmlformats.org/drawingml/2006/main">
+              <a:graphicData uri="http://schemas.openxmlformats.org/drawingml/2006/picture">
+                <pic:pic xmlns:pic="http://schemas.openxmlformats.org/drawingml/2006/picture">
+                  <pic:nvPicPr>
+                    <pic:cNvPr id="0" name="Picture 2"/>
+                    <pic:cNvPicPr>
+                      <a:picLocks noChangeAspect="1" noChangeArrowheads="1"/>
+                    </pic:cNvPicPr>
+                  </pic:nvPicPr>
+                  <pic:blipFill>
+                    <a:blip r:embed="rId6">
+                      <a:extLst>
+                        <a:ext uri="{28A0092B-C50C-407E-A947-70E740481C1C}">
+                          <a14:useLocalDpi xmlns:a14="http://schemas.microsoft.com/office/drawing/2010/main" val="0"/>
+                        </a:ext>
+                      </a:extLst>
+                    </a:blip>
+                    <a:srcRect/>
+                    <a:stretch>
+                      <a:fillRect/>
+                    </a:stretch>
+                  </pic:blipFill>
+                  <pic:spPr bwMode="auto">
+                    <a:xfrm>
+                      <a:off x="0" y="0"/>
+                      <a:ext cx="3141345" cy="3378200"/>
+                    </a:xfrm>
+                    <a:prstGeom prst="rect">
+                      <a:avLst/>
+                    </a:prstGeom>
+                    <a:noFill/>
+                    <a:ln>
+                      <a:noFill/>
+                    </a:ln>
+                  </pic:spPr>
+                </pic:pic>
+              </a:graphicData>
+            </a:graphic>
+          </wp:inline>
+        </w:drawing>
+      </w:r>
+    </w:p>
+    <w:p>
+      <w:r>
+        <w:t xml:space="preserve">Caption: </w:t>
+      </w:r>
+      <w:r>
+        <w:t>The</w:t>
+      </w:r>
+      <w:r>
+        <w:t xml:space="preserve"> generic</w:t>
+      </w:r>
+      <w:r>
+        <w:t xml:space="preserve"> “Define &lt;Resource&gt;” form of the Resource Management GUI. It allows users to </w:t>
+      </w:r>
+      <w:r>
+        <w:t>create</w:t>
+      </w:r>
+      <w:r>
+        <w:t xml:space="preserve"> resources.</w:t>
+      </w:r>
+    </w:p>
+    <w:p/>
+    <w:p>
+      <w:r>
+        <w:t>The</w:t>
+      </w:r>
+      <w:r>
+        <w:t xml:space="preserve"> middle</w:t>
+      </w:r>
+      <w:r>
+        <w:t xml:space="preserve"> right column of buttons </w:t>
+      </w:r>
+      <w:r>
+        <w:t xml:space="preserve">on the main menu </w:t>
+      </w:r>
+      <w:r>
+        <w:t xml:space="preserve">that show the state of </w:t>
+      </w:r>
+      <w:r>
+        <w:t xml:space="preserve">each of </w:t>
+      </w:r>
+      <w:r>
+        <w:t>the resources when clicked on bring up a form window that should look approximately like the following:</w:t>
+      </w:r>
+    </w:p>
+    <w:p/>
+    <w:p>
+      <w:pPr>
+        <w:jc w:val="center"/>
+      </w:pPr>
+      <w:r>
+        <w:rPr>
+          <w:noProof/>
+        </w:rPr>
+        <w:drawing>
+          <wp:inline distT="0" distB="0" distL="0" distR="0">
+            <wp:extent cx="5943600" cy="2243455"/>
+            <wp:effectExtent l="0" t="0" r="0" b="4445"/>
+            <wp:docPr id="10" name="Picture 10"/>
+            <wp:cNvGraphicFramePr>
+              <a:graphicFrameLocks xmlns:a="http://schemas.openxmlformats.org/drawingml/2006/main" noChangeAspect="1"/>
+            </wp:cNvGraphicFramePr>
+            <a:graphic xmlns:a="http://schemas.openxmlformats.org/drawingml/2006/main">
+              <a:graphicData uri="http://schemas.openxmlformats.org/drawingml/2006/picture">
+                <pic:pic xmlns:pic="http://schemas.openxmlformats.org/drawingml/2006/picture">
+                  <pic:nvPicPr>
+                    <pic:cNvPr id="0" name="Picture 3"/>
+                    <pic:cNvPicPr>
+                      <a:picLocks noChangeAspect="1" noChangeArrowheads="1"/>
+                    </pic:cNvPicPr>
+                  </pic:nvPicPr>
+                  <pic:blipFill>
+                    <a:blip r:embed="rId7">
+                      <a:extLst>
+                        <a:ext uri="{28A0092B-C50C-407E-A947-70E740481C1C}">
+                          <a14:useLocalDpi xmlns:a14="http://schemas.microsoft.com/office/drawing/2010/main" val="0"/>
+                        </a:ext>
+                      </a:extLst>
+                    </a:blip>
+                    <a:srcRect/>
+                    <a:stretch>
+                      <a:fillRect/>
+                    </a:stretch>
+                  </pic:blipFill>
+                  <pic:spPr bwMode="auto">
+                    <a:xfrm>
+                      <a:off x="0" y="0"/>
+                      <a:ext cx="5943600" cy="2243455"/>
+                    </a:xfrm>
+                    <a:prstGeom prst="rect">
+                      <a:avLst/>
+                    </a:prstGeom>
+                    <a:noFill/>
+                    <a:ln>
+                      <a:noFill/>
+                    </a:ln>
+                  </pic:spPr>
+                </pic:pic>
+              </a:graphicData>
+            </a:graphic>
+          </wp:inline>
+        </w:drawing>
+      </w:r>
+    </w:p>
+    <w:p>
+      <w:r>
+        <w:t xml:space="preserve">Caption: </w:t>
+      </w:r>
+      <w:r>
+        <w:t>The</w:t>
+      </w:r>
+      <w:r>
+        <w:t xml:space="preserve"> generic</w:t>
+      </w:r>
+      <w:r>
+        <w:t xml:space="preserve"> “Show &lt;Resource&gt;” form of the Resource Management GUI. It allows users to view, update, and delete resources.</w:t>
+      </w:r>
+      <w:r>
+        <w:t xml:space="preserve"> When clicking on an edit button, the corresponding resource’s “Define &lt;Resource&gt;” form should be brought up</w:t>
+      </w:r>
+      <w:r>
+        <w:t xml:space="preserve"> in a new window</w:t>
+      </w:r>
+      <w:r>
+        <w:t xml:space="preserve"> to allow for editing.</w:t>
       </w:r>
       <w:r>
         <w:t xml:space="preserve"> </w:t>
       </w:r>
-      <w:r>
-        <w:t>following:</w:t>
-      </w:r>
     </w:p>
     <w:p/>
     <w:p>
-      <w:pPr>
-        <w:widowControl w:val="0"/>
-        <w:pBdr>
-          <w:top w:val="nil"/>
-          <w:left w:val="nil"/>
-          <w:bottom w:val="nil"/>
-          <w:right w:val="nil"/>
-          <w:between w:val="nil"/>
-        </w:pBdr>
-        <w:rPr>
-          <w:iCs/>
-        </w:rPr>
-      </w:pPr>
-      <w:r>
-        <w:rPr>
-          <w:iCs/>
-          <w:highlight w:val="yellow"/>
-        </w:rPr>
-        <w:t xml:space="preserve">Define Resource Form </w:t>
-      </w:r>
-      <w:r>
-        <w:rPr>
-          <w:iCs/>
-          <w:highlight w:val="yellow"/>
-        </w:rPr>
-        <w:t>here.</w:t>
-      </w:r>
-    </w:p>
-    <w:p>
-      <w:r>
-        <w:t xml:space="preserve">Caption: </w:t>
-      </w:r>
-      <w:r>
-        <w:t xml:space="preserve">The “Define &lt;Resource&gt;” form of the Resource Management GUI. It allows users to </w:t>
-      </w:r>
-      <w:r>
-        <w:t>create</w:t>
-      </w:r>
-      <w:r>
-        <w:t xml:space="preserve"> resources.</w:t>
+      <w:r>
+        <w:t>The bottom two rows of buttons</w:t>
+      </w:r>
+      <w:r>
+        <w:t xml:space="preserve"> in the main menu</w:t>
+      </w:r>
+      <w:r>
+        <w:t xml:space="preserve"> involve functions that perform or provide support for some type of behavior on or manipulation of resource data</w:t>
+      </w:r>
+      <w:r>
+        <w:t>. For instance, t</w:t>
+      </w:r>
+      <w:r>
+        <w:t xml:space="preserve">he “ISTS </w:t>
+      </w:r>
+      <w:r>
+        <w:lastRenderedPageBreak/>
+        <w:t xml:space="preserve">Entities Inventory” button </w:t>
+      </w:r>
+      <w:r>
+        <w:t>brings up a window that shows an organized</w:t>
+      </w:r>
+      <w:r>
+        <w:t xml:space="preserve"> form</w:t>
+      </w:r>
+      <w:r>
+        <w:t xml:space="preserve"> </w:t>
+      </w:r>
+      <w:r>
+        <w:t xml:space="preserve">view of the people and teams that make of the ISTS organization. This could be used to </w:t>
+      </w:r>
+      <w:r>
+        <w:t>organize groups of people, e.g., flight crews and passengers, in order to support managing flights.</w:t>
+      </w:r>
+      <w:r>
+        <w:t xml:space="preserve"> </w:t>
+      </w:r>
+      <w:r>
+        <w:t>More</w:t>
+      </w:r>
+      <w:r>
+        <w:t xml:space="preserve"> interactive functionality</w:t>
+      </w:r>
+      <w:r>
+        <w:t xml:space="preserve"> could also be included</w:t>
+      </w:r>
+      <w:r>
+        <w:t>.</w:t>
       </w:r>
     </w:p>
     <w:p/>
     <w:p>
       <w:r>
-        <w:t>The</w:t>
-      </w:r>
-      <w:r>
-        <w:t xml:space="preserve"> middle</w:t>
-      </w:r>
-      <w:r>
-        <w:t xml:space="preserve"> right column of buttons that show the state of </w:t>
-      </w:r>
-      <w:r>
-        <w:t xml:space="preserve">each of </w:t>
-      </w:r>
-      <w:r>
-        <w:t>the resources when clicked on bring up a form window that should look approximately like the following:</w:t>
+        <w:t xml:space="preserve">The top row of buttons </w:t>
+      </w:r>
+      <w:r>
+        <w:t xml:space="preserve">on the main menu </w:t>
+      </w:r>
+      <w:r>
+        <w:t>are for navigational purposes such as directing users to other ISTS services or logging out.</w:t>
       </w:r>
     </w:p>
     <w:p/>
     <w:p>
-      <w:pPr>
-        <w:widowControl w:val="0"/>
-        <w:pBdr>
-          <w:top w:val="nil"/>
-          <w:left w:val="nil"/>
-          <w:bottom w:val="nil"/>
-          <w:right w:val="nil"/>
-          <w:between w:val="nil"/>
-        </w:pBdr>
-        <w:rPr>
-          <w:iCs/>
-        </w:rPr>
-      </w:pPr>
-      <w:r>
-        <w:rPr>
-          <w:iCs/>
-          <w:highlight w:val="yellow"/>
-        </w:rPr>
-        <w:t>Show Resource Form here</w:t>
-      </w:r>
-      <w:r>
-        <w:rPr>
-          <w:iCs/>
-          <w:highlight w:val="yellow"/>
-        </w:rPr>
-        <w:t>.</w:t>
-      </w:r>
-    </w:p>
-    <w:p>
-      <w:r>
-        <w:t xml:space="preserve">Caption: </w:t>
-      </w:r>
-      <w:r>
-        <w:t>The “Show &lt;Resource&gt;” form of the Resource Management GUI. It allows users to view, update, and delete resources.</w:t>
-      </w:r>
-      <w:r>
-        <w:t xml:space="preserve"> When clicking on an edit button, the corresponding resource’s “Define &lt;Resource&gt;” form should be brought up</w:t>
-      </w:r>
-      <w:r>
-        <w:t xml:space="preserve"> to allow for editing.</w:t>
+      <w:r>
+        <w:t>The “Create Event” button on the main menu,</w:t>
       </w:r>
       <w:r>
         <w:t xml:space="preserve"> </w:t>
       </w:r>
-    </w:p>
-    <w:p/>
-    <w:p>
-      <w:r>
-        <w:t>The bottom two rows of buttons involve functions that perform or provide support for some type of behavior on or manipulation of resource data</w:t>
-      </w:r>
-      <w:r>
-        <w:t>. For instance, t</w:t>
-      </w:r>
-      <w:r>
-        <w:t xml:space="preserve">he “ISTS Entities Inventory” button </w:t>
-      </w:r>
-      <w:r>
-        <w:t>brings up a window that shows an organized</w:t>
-      </w:r>
-      <w:r>
-        <w:t xml:space="preserve"> form</w:t>
-      </w:r>
-      <w:r>
-        <w:t xml:space="preserve"> </w:t>
-      </w:r>
-      <w:r>
-        <w:t xml:space="preserve">view of the people and teams that make of the ISTS organization. This could be used to </w:t>
-      </w:r>
-      <w:r>
-        <w:t>organize groups of people, e.g., flight crews and passengers, in order to support managing flights.</w:t>
-      </w:r>
-      <w:r>
-        <w:t xml:space="preserve"> </w:t>
-      </w:r>
-      <w:r>
-        <w:t>More</w:t>
-      </w:r>
-      <w:r>
-        <w:t xml:space="preserve"> interactive functionality</w:t>
-      </w:r>
-      <w:r>
-        <w:t xml:space="preserve"> could also be included</w:t>
-      </w:r>
-      <w:r>
-        <w:t>.</w:t>
-      </w:r>
-    </w:p>
-    <w:p/>
-    <w:p>
-      <w:r>
-        <w:t>The top row of buttons are for navigational purposes such as directing users to other ISTS services or logging out.</w:t>
+      <w:r>
+        <w:t xml:space="preserve">brings up a form that </w:t>
+      </w:r>
+      <w:r>
+        <w:t xml:space="preserve">allows the user to create/simultate an event </w:t>
+      </w:r>
+      <w:r>
+        <w:t>by typing in an event with the</w:t>
+      </w:r>
+      <w:r>
+        <w:t xml:space="preserve"> appropriate event syntax.</w:t>
       </w:r>
     </w:p>
     <w:p/>
@@ -457,7 +615,7 @@
           <w:sz w:val="23"/>
           <w:szCs w:val="23"/>
         </w:rPr>
-        <w:t>Customer</w:t>
+        <w:t>Passenger (Non-Admin)</w:t>
       </w:r>
       <w:r>
         <w:rPr>
@@ -467,33 +625,37 @@
           <w:sz w:val="23"/>
           <w:szCs w:val="23"/>
         </w:rPr>
-        <w:t xml:space="preserve"> View</w:t>
-      </w:r>
-    </w:p>
-    <w:p>
-      <w:pPr>
-        <w:rPr>
-          <w:iCs/>
-        </w:rPr>
-      </w:pPr>
-    </w:p>
-    <w:p>
-      <w:pPr>
-        <w:rPr>
-          <w:iCs/>
-        </w:rPr>
-      </w:pPr>
-      <w:r>
-        <w:rPr>
-          <w:iCs/>
-        </w:rPr>
-        <w:t xml:space="preserve">The </w:t>
-      </w:r>
-      <w:r>
-        <w:rPr>
-          <w:iCs/>
-        </w:rPr>
-        <w:t>Customer service GUI</w:t>
+        <w:t xml:space="preserve"> </w:t>
+      </w:r>
+      <w:r>
+        <w:rPr>
+          <w:b/>
+          <w:bCs/>
+          <w:iCs/>
+          <w:sz w:val="23"/>
+          <w:szCs w:val="23"/>
+        </w:rPr>
+        <w:t>GUI</w:t>
+      </w:r>
+    </w:p>
+    <w:p>
+      <w:pPr>
+        <w:rPr>
+          <w:iCs/>
+        </w:rPr>
+      </w:pPr>
+    </w:p>
+    <w:p>
+      <w:pPr>
+        <w:rPr>
+          <w:iCs/>
+        </w:rPr>
+      </w:pPr>
+      <w:r>
+        <w:rPr>
+          <w:iCs/>
+        </w:rPr>
+        <w:t>The Customer service GUI</w:t>
       </w:r>
       <w:r>
         <w:rPr>
@@ -517,44 +679,25 @@
         <w:rPr>
           <w:iCs/>
         </w:rPr>
-        <w:t xml:space="preserve"> Administrators can navigate to the Resource Management, and Flight manager GUIs from it.</w:t>
-      </w:r>
-      <w:r>
-        <w:rPr>
-          <w:iCs/>
-        </w:rPr>
-        <w:t xml:space="preserve"> </w:t>
-      </w:r>
-      <w:r>
-        <w:rPr>
-          <w:iCs/>
-        </w:rPr>
-        <w:t xml:space="preserve">When users first sign-in to </w:t>
-      </w:r>
-      <w:r>
-        <w:rPr>
-          <w:iCs/>
-        </w:rPr>
-        <w:t xml:space="preserve">the </w:t>
-      </w:r>
-      <w:r>
-        <w:rPr>
-          <w:iCs/>
-        </w:rPr>
-        <w:t xml:space="preserve">service, the most up-to-date </w:t>
-      </w:r>
-      <w:r>
-        <w:rPr>
-          <w:iCs/>
-        </w:rPr>
-        <w:lastRenderedPageBreak/>
-        <w:t>Customer service</w:t>
-      </w:r>
-      <w:r>
-        <w:rPr>
-          <w:iCs/>
-        </w:rPr>
-        <w:t xml:space="preserve"> data </w:t>
+        <w:t xml:space="preserve"> Administrators can navigate to the Resource Management, and Flight </w:t>
+      </w:r>
+      <w:r>
+        <w:rPr>
+          <w:iCs/>
+        </w:rPr>
+        <w:t>M</w:t>
+      </w:r>
+      <w:r>
+        <w:rPr>
+          <w:iCs/>
+        </w:rPr>
+        <w:t>anager GUIs from it.</w:t>
+      </w:r>
+      <w:r>
+        <w:rPr>
+          <w:iCs/>
+        </w:rPr>
+        <w:t xml:space="preserve"> When users first sign-in to the service, the most up-to-date Customer service data </w:t>
       </w:r>
       <w:r>
         <w:rPr>
@@ -624,7 +767,7 @@
                     </pic:cNvPicPr>
                   </pic:nvPicPr>
                   <pic:blipFill>
-                    <a:blip r:embed="rId5">
+                    <a:blip r:embed="rId8">
                       <a:extLst>
                         <a:ext uri="{28A0092B-C50C-407E-A947-70E740481C1C}">
                           <a14:useLocalDpi xmlns:a14="http://schemas.microsoft.com/office/drawing/2010/main" val="0"/>
@@ -670,19 +813,7 @@
         <w:t xml:space="preserve"> The login form for the Customer service GUI. </w:t>
       </w:r>
       <w:r>
-        <w:t xml:space="preserve">The “Click here to register.” link </w:t>
-      </w:r>
-      <w:r>
-        <w:t xml:space="preserve">at the bottom </w:t>
-      </w:r>
-      <w:r>
-        <w:t>open</w:t>
-      </w:r>
-      <w:r>
-        <w:t>s</w:t>
-      </w:r>
-      <w:r>
-        <w:t xml:space="preserve"> up a “Define &lt;Customer object&gt;” form </w:t>
+        <w:t xml:space="preserve">The “Click here to register.” link at the bottom opens up a “Define &lt;Customer object&gt;” form </w:t>
       </w:r>
       <w:r>
         <w:t xml:space="preserve">(defined </w:t>
@@ -694,16 +825,7 @@
         <w:t xml:space="preserve">) </w:t>
       </w:r>
       <w:r>
-        <w:t xml:space="preserve">when clicked </w:t>
-      </w:r>
-      <w:r>
-        <w:t>where passengers c</w:t>
-      </w:r>
-      <w:r>
-        <w:t>an</w:t>
-      </w:r>
-      <w:r>
-        <w:t xml:space="preserve"> fill out registration information to create an account.</w:t>
+        <w:t>when clicked where passengers can fill out registration information to create an account.</w:t>
       </w:r>
     </w:p>
     <w:p>
@@ -725,8 +847,6 @@
         </w:rPr>
         <w:t xml:space="preserve">After users login, they should be brought to the main menu. </w:t>
       </w:r>
-      <w:bookmarkStart w:id="0" w:name="_GoBack"/>
-      <w:bookmarkEnd w:id="0"/>
       <w:r>
         <w:rPr>
           <w:iCs/>
@@ -796,7 +916,7 @@
                     </pic:cNvPicPr>
                   </pic:nvPicPr>
                   <pic:blipFill>
-                    <a:blip r:embed="rId6">
+                    <a:blip r:embed="rId9">
                       <a:extLst>
                         <a:ext uri="{28A0092B-C50C-407E-A947-70E740481C1C}">
                           <a14:useLocalDpi xmlns:a14="http://schemas.microsoft.com/office/drawing/2010/main" val="0"/>
@@ -870,13 +990,28 @@
         <w:rPr>
           <w:iCs/>
         </w:rPr>
-        <w:t xml:space="preserve"> column of </w:t>
-      </w:r>
-      <w:r>
-        <w:rPr>
-          <w:iCs/>
-        </w:rPr>
-        <w:t xml:space="preserve"> buttons…</w:t>
+        <w:t xml:space="preserve"> </w:t>
+      </w:r>
+      <w:r>
+        <w:t>column of buttons</w:t>
+      </w:r>
+      <w:r>
+        <w:t xml:space="preserve"> on the main menu</w:t>
+      </w:r>
+      <w:r>
+        <w:t xml:space="preserve"> that </w:t>
+      </w:r>
+      <w:r>
+        <w:t>allow the user to create</w:t>
+      </w:r>
+      <w:r>
+        <w:t xml:space="preserve"> documents </w:t>
+      </w:r>
+      <w:r>
+        <w:t>when clicked on bring up a form window that should look approximately like the following</w:t>
+      </w:r>
+      <w:r>
+        <w:t>:</w:t>
       </w:r>
     </w:p>
     <w:p>
@@ -898,6 +1033,7 @@
           <w:iCs/>
           <w:noProof/>
         </w:rPr>
+        <w:lastRenderedPageBreak/>
         <w:drawing>
           <wp:inline distT="0" distB="0" distL="0" distR="0">
             <wp:extent cx="4216400" cy="3623945"/>
@@ -916,7 +1052,7 @@
                     </pic:cNvPicPr>
                   </pic:nvPicPr>
                   <pic:blipFill>
-                    <a:blip r:embed="rId7">
+                    <a:blip r:embed="rId10">
                       <a:extLst>
                         <a:ext uri="{28A0092B-C50C-407E-A947-70E740481C1C}">
                           <a14:useLocalDpi xmlns:a14="http://schemas.microsoft.com/office/drawing/2010/main" val="0"/>
@@ -958,109 +1094,136 @@
         <w:rPr>
           <w:iCs/>
         </w:rPr>
+        <w:t>Caption:</w:t>
+      </w:r>
+      <w:r>
+        <w:rPr>
+          <w:iCs/>
+        </w:rPr>
+        <w:t xml:space="preserve"> </w:t>
+      </w:r>
+      <w:r>
+        <w:t>The generic “Define &lt;</w:t>
+      </w:r>
+      <w:r>
+        <w:t>Customer Object</w:t>
+      </w:r>
+      <w:r>
+        <w:t xml:space="preserve">&gt;” form of the </w:t>
+      </w:r>
+      <w:r>
+        <w:t>Customer service</w:t>
+      </w:r>
+      <w:r>
+        <w:t xml:space="preserve"> GUI. It allows users to create </w:t>
+      </w:r>
+      <w:r>
+        <w:t>documents such as for discoveries they made on a trip</w:t>
+      </w:r>
+      <w:r>
+        <w:t>.</w:t>
+      </w:r>
+    </w:p>
+    <w:p>
+      <w:pPr>
+        <w:rPr>
+          <w:iCs/>
+        </w:rPr>
+      </w:pPr>
+    </w:p>
+    <w:p>
+      <w:pPr>
+        <w:rPr>
+          <w:iCs/>
+        </w:rPr>
+      </w:pPr>
+      <w:r>
+        <w:rPr>
+          <w:iCs/>
+        </w:rPr>
+        <w:t>For Customer objects that contain media</w:t>
+      </w:r>
+      <w:r>
+        <w:rPr>
+          <w:iCs/>
+        </w:rPr>
+        <w:t xml:space="preserve"> (e.g., Discovery)</w:t>
+      </w:r>
+      <w:r>
+        <w:rPr>
+          <w:iCs/>
+        </w:rPr>
+        <w:t>,</w:t>
+      </w:r>
+      <w:r>
+        <w:rPr>
+          <w:iCs/>
+        </w:rPr>
+        <w:t xml:space="preserve"> the</w:t>
+      </w:r>
+      <w:r>
+        <w:rPr>
+          <w:iCs/>
+        </w:rPr>
+        <w:t xml:space="preserve"> “Define &lt;Customer </w:t>
+      </w:r>
+      <w:r>
+        <w:rPr>
+          <w:iCs/>
+        </w:rPr>
+        <w:t>O</w:t>
+      </w:r>
+      <w:r>
+        <w:rPr>
+          <w:iCs/>
+        </w:rPr>
+        <w:t xml:space="preserve">bject&gt;” form should include </w:t>
+      </w:r>
+      <w:r>
+        <w:rPr>
+          <w:iCs/>
+        </w:rPr>
+        <w:t>media management</w:t>
+      </w:r>
+      <w:r>
+        <w:rPr>
+          <w:iCs/>
+        </w:rPr>
+        <w:t xml:space="preserve"> </w:t>
+      </w:r>
+      <w:r>
+        <w:rPr>
+          <w:iCs/>
+        </w:rPr>
+        <w:t xml:space="preserve">functionality </w:t>
+      </w:r>
+      <w:r>
+        <w:rPr>
+          <w:iCs/>
+        </w:rPr>
+        <w:t>that should look approximately like the following:</w:t>
+      </w:r>
+    </w:p>
+    <w:p>
+      <w:pPr>
+        <w:rPr>
+          <w:iCs/>
+        </w:rPr>
+      </w:pPr>
+    </w:p>
+    <w:p>
+      <w:pPr>
+        <w:jc w:val="center"/>
+        <w:rPr>
+          <w:iCs/>
+        </w:rPr>
+      </w:pPr>
+      <w:r>
+        <w:rPr>
+          <w:iCs/>
+          <w:noProof/>
+        </w:rPr>
         <w:lastRenderedPageBreak/>
-        <w:t>Caption:</w:t>
-      </w:r>
-    </w:p>
-    <w:p>
-      <w:pPr>
-        <w:rPr>
-          <w:iCs/>
-        </w:rPr>
-      </w:pPr>
-    </w:p>
-    <w:p>
-      <w:pPr>
-        <w:rPr>
-          <w:iCs/>
-        </w:rPr>
-      </w:pPr>
-      <w:r>
-        <w:rPr>
-          <w:iCs/>
-        </w:rPr>
-        <w:t>For Customer objects that contain media</w:t>
-      </w:r>
-      <w:r>
-        <w:rPr>
-          <w:iCs/>
-        </w:rPr>
-        <w:t xml:space="preserve"> (e.g., Discovery)</w:t>
-      </w:r>
-      <w:r>
-        <w:rPr>
-          <w:iCs/>
-        </w:rPr>
-        <w:t>,</w:t>
-      </w:r>
-      <w:r>
-        <w:rPr>
-          <w:iCs/>
-        </w:rPr>
-        <w:t xml:space="preserve"> the</w:t>
-      </w:r>
-      <w:r>
-        <w:rPr>
-          <w:iCs/>
-        </w:rPr>
-        <w:t xml:space="preserve"> “Define &lt;Customer </w:t>
-      </w:r>
-      <w:r>
-        <w:rPr>
-          <w:iCs/>
-        </w:rPr>
-        <w:t>O</w:t>
-      </w:r>
-      <w:r>
-        <w:rPr>
-          <w:iCs/>
-        </w:rPr>
-        <w:t xml:space="preserve">bject&gt;” form should include </w:t>
-      </w:r>
-      <w:r>
-        <w:rPr>
-          <w:iCs/>
-        </w:rPr>
-        <w:t>media management</w:t>
-      </w:r>
-      <w:r>
-        <w:rPr>
-          <w:iCs/>
-        </w:rPr>
-        <w:t xml:space="preserve"> </w:t>
-      </w:r>
-      <w:r>
-        <w:rPr>
-          <w:iCs/>
-        </w:rPr>
-        <w:t xml:space="preserve">functionality </w:t>
-      </w:r>
-      <w:r>
-        <w:rPr>
-          <w:iCs/>
-        </w:rPr>
-        <w:t>that should look approximately like the following:</w:t>
-      </w:r>
-    </w:p>
-    <w:p>
-      <w:pPr>
-        <w:rPr>
-          <w:iCs/>
-        </w:rPr>
-      </w:pPr>
-    </w:p>
-    <w:p>
-      <w:pPr>
-        <w:jc w:val="center"/>
-        <w:rPr>
-          <w:iCs/>
-        </w:rPr>
-      </w:pPr>
-      <w:r>
-        <w:rPr>
-          <w:iCs/>
-          <w:noProof/>
-        </w:rPr>
         <w:drawing>
           <wp:inline distT="0" distB="0" distL="0" distR="0">
             <wp:extent cx="5943600" cy="4876800"/>
@@ -1079,7 +1242,7 @@
                     </pic:cNvPicPr>
                   </pic:nvPicPr>
                   <pic:blipFill>
-                    <a:blip r:embed="rId8">
+                    <a:blip r:embed="rId11">
                       <a:extLst>
                         <a:ext uri="{28A0092B-C50C-407E-A947-70E740481C1C}">
                           <a14:useLocalDpi xmlns:a14="http://schemas.microsoft.com/office/drawing/2010/main" val="0"/>
@@ -1127,7 +1290,31 @@
         <w:rPr>
           <w:iCs/>
         </w:rPr>
-        <w:t xml:space="preserve"> The upload-media funcationality that’s included on forms for Customer objects with media. Clicking on a thumbnail opens the media in another window for an enlarged view and/or to be listened to or read.</w:t>
+        <w:t xml:space="preserve"> The upload-media functionality that’s included on forms for </w:t>
+      </w:r>
+      <w:r>
+        <w:rPr>
+          <w:iCs/>
+        </w:rPr>
+        <w:t xml:space="preserve">defining </w:t>
+      </w:r>
+      <w:r>
+        <w:rPr>
+          <w:iCs/>
+        </w:rPr>
+        <w:t xml:space="preserve">Customer objects </w:t>
+      </w:r>
+      <w:r>
+        <w:rPr>
+          <w:iCs/>
+        </w:rPr>
+        <w:t>that contain</w:t>
+      </w:r>
+      <w:r>
+        <w:rPr>
+          <w:iCs/>
+        </w:rPr>
+        <w:t xml:space="preserve"> media. Clicking on a thumbnail opens the media in another window for an enlarged view and/or to be listened to or read.</w:t>
       </w:r>
     </w:p>
     <w:p>
@@ -1145,22 +1332,19 @@
         <w:t xml:space="preserve">The “Show &lt;Customer Object&gt;” buttons </w:t>
       </w:r>
       <w:r>
-        <w:t xml:space="preserve">show the state of each of the </w:t>
-      </w:r>
-      <w:r>
-        <w:t>customer objects</w:t>
-      </w:r>
-      <w:r>
-        <w:t xml:space="preserve"> when clicked on</w:t>
+        <w:rPr>
+          <w:iCs/>
+        </w:rPr>
+        <w:t xml:space="preserve">in the top middle column of the main menu </w:t>
+      </w:r>
+      <w:r>
+        <w:t>show the state of each of the customer objects when clicked on</w:t>
       </w:r>
       <w:r>
         <w:t xml:space="preserve"> and</w:t>
       </w:r>
       <w:r>
-        <w:t xml:space="preserve"> should</w:t>
-      </w:r>
-      <w:r>
-        <w:t xml:space="preserve"> bring up a form window that should look approximately like the following:</w:t>
+        <w:t xml:space="preserve"> should bring up a form window that should look approximately like the following:</w:t>
       </w:r>
     </w:p>
     <w:p/>
@@ -1191,7 +1375,7 @@
                     </pic:cNvPicPr>
                   </pic:nvPicPr>
                   <pic:blipFill>
-                    <a:blip r:embed="rId9">
+                    <a:blip r:embed="rId12">
                       <a:extLst>
                         <a:ext uri="{28A0092B-C50C-407E-A947-70E740481C1C}">
                           <a14:useLocalDpi xmlns:a14="http://schemas.microsoft.com/office/drawing/2010/main" val="0"/>
@@ -1227,11 +1411,53 @@
       <w:r>
         <w:t>Caption:</w:t>
       </w:r>
+      <w:r>
+        <w:t xml:space="preserve"> </w:t>
+      </w:r>
+      <w:r>
+        <w:t>The generic “Show &lt;</w:t>
+      </w:r>
+      <w:r>
+        <w:t>Customer Object</w:t>
+      </w:r>
+      <w:r>
+        <w:t xml:space="preserve">&gt;” form of the </w:t>
+      </w:r>
+      <w:r>
+        <w:t>Customer service</w:t>
+      </w:r>
+      <w:r>
+        <w:t xml:space="preserve"> GUI. It allows users to view, update, and delete resources. When clicking on an edit button, the corresponding </w:t>
+      </w:r>
+      <w:r>
+        <w:t>Customer service object</w:t>
+      </w:r>
+      <w:r>
+        <w:t>’s “Define &lt;</w:t>
+      </w:r>
+      <w:r>
+        <w:t>Customer Object</w:t>
+      </w:r>
+      <w:r>
+        <w:t xml:space="preserve">&gt;” form should be brought up </w:t>
+      </w:r>
+      <w:r>
+        <w:t xml:space="preserve">in a new window </w:t>
+      </w:r>
+      <w:r>
+        <w:t>to allow for editing.</w:t>
+      </w:r>
     </w:p>
     <w:p/>
     <w:p>
       <w:r>
-        <w:t>The middle row of buttons (above the “Save Progress” button) is for browsing points of interest and flights, booking flights, and accessing important travel documents</w:t>
+        <w:t xml:space="preserve">The middle row of buttons (above the “Save Progress” button) </w:t>
+      </w:r>
+      <w:r>
+        <w:t>in the main menu are</w:t>
+      </w:r>
+      <w:r>
+        <w:t xml:space="preserve"> for browsing points of interest and flights, booking flights, and accessing important travel documents</w:t>
       </w:r>
       <w:r>
         <w:t xml:space="preserve"> and flight information</w:t>
@@ -1276,10 +1502,7 @@
         <w:t>.</w:t>
       </w:r>
       <w:r>
-        <w:t xml:space="preserve"> </w:t>
-      </w:r>
-      <w:r>
-        <w:t>The “Show Flights” button brings up another window for booking flights that looks approximately like the following:</w:t>
+        <w:t xml:space="preserve"> The “Show Flights” button brings up another window for booking flights that looks approximately like the following:</w:t>
       </w:r>
     </w:p>
     <w:p/>
@@ -1309,7 +1532,7 @@
                     </pic:cNvPicPr>
                   </pic:nvPicPr>
                   <pic:blipFill>
-                    <a:blip r:embed="rId10">
+                    <a:blip r:embed="rId13">
                       <a:extLst>
                         <a:ext uri="{28A0092B-C50C-407E-A947-70E740481C1C}">
                           <a14:useLocalDpi xmlns:a14="http://schemas.microsoft.com/office/drawing/2010/main" val="0"/>
@@ -1343,14 +1566,26 @@
     </w:p>
     <w:p>
       <w:r>
+        <w:lastRenderedPageBreak/>
         <w:t>Caption:</w:t>
       </w:r>
+      <w:r>
+        <w:t xml:space="preserve"> The form for booking flights in the Customer service GUI.</w:t>
+      </w:r>
+      <w:r>
+        <w:t xml:space="preserve"> It allows users to browse flights and book them by clicking the “Book Flight” button.</w:t>
+      </w:r>
     </w:p>
     <w:p/>
     <w:p>
       <w:r>
-        <w:lastRenderedPageBreak/>
-        <w:t>The top right column of buttons allow passengers to access in-flight entertainment. These can’t be edited by passengers; only read.</w:t>
+        <w:t xml:space="preserve">The top right column of buttons </w:t>
+      </w:r>
+      <w:r>
+        <w:t xml:space="preserve">in the main menu </w:t>
+      </w:r>
+      <w:r>
+        <w:t>allow passengers to access in-flight entertainment. These can’t be edited by passengers; only read.</w:t>
       </w:r>
       <w:r>
         <w:t xml:space="preserve"> Clicking on them should bring up a form that looks approximately like the following:</w:t>
@@ -1383,7 +1618,7 @@
                     </pic:cNvPicPr>
                   </pic:nvPicPr>
                   <pic:blipFill>
-                    <a:blip r:embed="rId11">
+                    <a:blip r:embed="rId14">
                       <a:extLst>
                         <a:ext uri="{28A0092B-C50C-407E-A947-70E740481C1C}">
                           <a14:useLocalDpi xmlns:a14="http://schemas.microsoft.com/office/drawing/2010/main" val="0"/>
@@ -1419,27 +1654,47 @@
       <w:r>
         <w:t>Caption:</w:t>
       </w:r>
+      <w:r>
+        <w:t xml:space="preserve"> The generic form for allowing users to pick from a list of media for enjoyment during the flight</w:t>
+      </w:r>
+      <w:r>
+        <w:t xml:space="preserve"> by clicking on an “Access &lt;Media&gt;” button</w:t>
+      </w:r>
+      <w:r>
+        <w:t xml:space="preserve">. Media offered include movies, music, and books. </w:t>
+      </w:r>
     </w:p>
     <w:p/>
     <w:p>
       <w:r>
-        <w:t xml:space="preserve">The bottom </w:t>
-      </w:r>
-      <w:r>
-        <w:t>“Save Progress” button uploads any local data updates/changes made</w:t>
+        <w:t xml:space="preserve">The bottom “Save Progress” button </w:t>
+      </w:r>
+      <w:r>
+        <w:t xml:space="preserve">on the main menu </w:t>
+      </w:r>
+      <w:r>
+        <w:t>uploads any local data updates/changes made</w:t>
+      </w:r>
+      <w:r>
+        <w:t xml:space="preserve"> in local memory</w:t>
+      </w:r>
+      <w:r>
+        <w:t xml:space="preserve"> to the</w:t>
+      </w:r>
+      <w:r>
+        <w:t xml:space="preserve"> remote</w:t>
+      </w:r>
+      <w:r>
+        <w:t xml:space="preserve"> IPFS for persistence</w:t>
       </w:r>
       <w:r>
         <w:t>,</w:t>
       </w:r>
       <w:r>
-        <w:t xml:space="preserve"> to the IPFS for persistence</w:t>
-      </w:r>
-      <w:r>
-        <w:t>,</w:t>
-      </w:r>
-      <w:r>
         <w:t xml:space="preserve"> so that it can be retrieved again at a later time.</w:t>
       </w:r>
+      <w:bookmarkStart w:id="0" w:name="_GoBack"/>
+      <w:bookmarkEnd w:id="0"/>
     </w:p>
     <w:p/>
     <w:p>
@@ -1490,25 +1745,7 @@
         <w:rPr>
           <w:iCs/>
         </w:rPr>
-        <w:t xml:space="preserve">The </w:t>
-      </w:r>
-      <w:r>
-        <w:rPr>
-          <w:iCs/>
-        </w:rPr>
-        <w:t xml:space="preserve">Admin view of the </w:t>
-      </w:r>
-      <w:r>
-        <w:rPr>
-          <w:iCs/>
-        </w:rPr>
-        <w:t>Customer service GU</w:t>
-      </w:r>
-      <w:r>
-        <w:rPr>
-          <w:iCs/>
-        </w:rPr>
-        <w:t>I is the same as non-admin passenger’s except that…</w:t>
+        <w:t>The Admin view of the Customer service GUI is the same as non-admin passenger’s except that…</w:t>
       </w:r>
     </w:p>
     <w:p>

</xml_diff>